<commit_message>
Update análisis de requerimientos
Update análisis de requerimientos
</commit_message>
<xml_diff>
--- a/Doc/Análisis de Requerimientos.docx
+++ b/Doc/Análisis de Requerimientos.docx
@@ -4,6 +4,11 @@
   <w:body>
     <w:sdt>
       <w:sdtPr>
+        <w:rPr>
+          <w:rFonts w:ascii="Times New Roman" w:eastAsiaTheme="minorHAnsi" w:hAnsi="Times New Roman"/>
+          <w:sz w:val="24"/>
+          <w:lang w:eastAsia="en-US"/>
+        </w:rPr>
         <w:id w:val="-220522100"/>
         <w:docPartObj>
           <w:docPartGallery w:val="Cover Pages"/>
@@ -12,10 +17,8 @@
       </w:sdtPr>
       <w:sdtEndPr>
         <w:rPr>
-          <w:rFonts w:ascii="Times New Roman" w:eastAsiaTheme="minorHAnsi" w:hAnsi="Times New Roman"/>
-          <w:sz w:val="24"/>
           <w:u w:val="single"/>
-          <w:lang w:val="es-MX" w:eastAsia="en-US"/>
+          <w:lang w:val="es-MX"/>
         </w:rPr>
       </w:sdtEndPr>
       <w:sdtContent>
@@ -3634,6 +3637,7 @@
                                     <w:dataBinding w:prefixMappings="xmlns:ns0='http://purl.org/dc/elements/1.1/' xmlns:ns1='http://schemas.openxmlformats.org/package/2006/metadata/core-properties' " w:xpath="/ns1:coreProperties[1]/ns0:creator[1]" w:storeItemID="{6C3C8BC8-F283-45AE-878A-BAB7291924A1}"/>
                                     <w:text/>
                                   </w:sdtPr>
+                                  <w:sdtEndPr/>
                                   <w:sdtContent>
                                     <w:r>
                                       <w:rPr>
@@ -3715,6 +3719,7 @@
                               <w:dataBinding w:prefixMappings="xmlns:ns0='http://purl.org/dc/elements/1.1/' xmlns:ns1='http://schemas.openxmlformats.org/package/2006/metadata/core-properties' " w:xpath="/ns1:coreProperties[1]/ns0:creator[1]" w:storeItemID="{6C3C8BC8-F283-45AE-878A-BAB7291924A1}"/>
                               <w:text/>
                             </w:sdtPr>
+                            <w:sdtEndPr/>
                             <w:sdtContent>
                               <w:r>
                                 <w:rPr>
@@ -3848,6 +3853,7 @@
                                     <w:dataBinding w:prefixMappings="xmlns:ns0='http://purl.org/dc/elements/1.1/' xmlns:ns1='http://schemas.openxmlformats.org/package/2006/metadata/core-properties' " w:xpath="/ns1:coreProperties[1]/ns0:title[1]" w:storeItemID="{6C3C8BC8-F283-45AE-878A-BAB7291924A1}"/>
                                     <w:text/>
                                   </w:sdtPr>
+                                  <w:sdtEndPr/>
                                   <w:sdtContent>
                                     <w:r>
                                       <w:rPr>
@@ -3883,6 +3889,7 @@
                                     <w:dataBinding w:prefixMappings="xmlns:ns0='http://purl.org/dc/elements/1.1/' xmlns:ns1='http://schemas.openxmlformats.org/package/2006/metadata/core-properties' " w:xpath="/ns1:coreProperties[1]/ns0:subject[1]" w:storeItemID="{6C3C8BC8-F283-45AE-878A-BAB7291924A1}"/>
                                     <w:text/>
                                   </w:sdtPr>
+                                  <w:sdtEndPr/>
                                   <w:sdtContent>
                                     <w:r>
                                       <w:rPr>
@@ -3943,6 +3950,7 @@
                               <w:dataBinding w:prefixMappings="xmlns:ns0='http://purl.org/dc/elements/1.1/' xmlns:ns1='http://schemas.openxmlformats.org/package/2006/metadata/core-properties' " w:xpath="/ns1:coreProperties[1]/ns0:title[1]" w:storeItemID="{6C3C8BC8-F283-45AE-878A-BAB7291924A1}"/>
                               <w:text/>
                             </w:sdtPr>
+                            <w:sdtEndPr/>
                             <w:sdtContent>
                               <w:r>
                                 <w:rPr>
@@ -3978,6 +3986,7 @@
                               <w:dataBinding w:prefixMappings="xmlns:ns0='http://purl.org/dc/elements/1.1/' xmlns:ns1='http://schemas.openxmlformats.org/package/2006/metadata/core-properties' " w:xpath="/ns1:coreProperties[1]/ns0:subject[1]" w:storeItemID="{6C3C8BC8-F283-45AE-878A-BAB7291924A1}"/>
                               <w:text/>
                             </w:sdtPr>
+                            <w:sdtEndPr/>
                             <w:sdtContent>
                               <w:r>
                                 <w:rPr>
@@ -4035,15 +4044,20 @@
     </w:p>
     <w:p>
       <w:pPr>
-        <w:rPr>
-          <w:lang w:val="es-MX"/>
-        </w:rPr>
-      </w:pPr>
-      <w:r>
-        <w:rPr>
-          <w:lang w:val="es-MX"/>
-        </w:rPr>
-        <w:t>1.      Reconocimiento del problema</w:t>
+        <w:pStyle w:val="Prrafodelista"/>
+        <w:numPr>
+          <w:ilvl w:val="0"/>
+          <w:numId w:val="2"/>
+        </w:numPr>
+        <w:rPr>
+          <w:lang w:val="es-MX"/>
+        </w:rPr>
+      </w:pPr>
+      <w:r>
+        <w:rPr>
+          <w:lang w:val="es-MX"/>
+        </w:rPr>
+        <w:t>Reconocimiento del problema</w:t>
       </w:r>
     </w:p>
     <w:p>
@@ -4096,15 +4110,20 @@
     </w:p>
     <w:p>
       <w:pPr>
-        <w:rPr>
-          <w:lang w:val="es-MX"/>
-        </w:rPr>
-      </w:pPr>
-      <w:r>
-        <w:rPr>
-          <w:lang w:val="es-MX"/>
-        </w:rPr>
-        <w:t>2.      Evaluación y síntesis</w:t>
+        <w:pStyle w:val="Prrafodelista"/>
+        <w:numPr>
+          <w:ilvl w:val="0"/>
+          <w:numId w:val="2"/>
+        </w:numPr>
+        <w:rPr>
+          <w:lang w:val="es-MX"/>
+        </w:rPr>
+      </w:pPr>
+      <w:r>
+        <w:rPr>
+          <w:lang w:val="es-MX"/>
+        </w:rPr>
+        <w:t>Evaluación y síntesis</w:t>
       </w:r>
     </w:p>
     <w:p>
@@ -4126,19 +4145,7 @@
         <w:rPr>
           <w:lang w:val="es-MX"/>
         </w:rPr>
-        <w:t>Principales objetivos</w:t>
-      </w:r>
-      <w:r>
-        <w:rPr>
-          <w:lang w:val="es-MX"/>
-        </w:rPr>
-        <w:t xml:space="preserve"> </w:t>
-      </w:r>
-      <w:r>
-        <w:rPr>
-          <w:lang w:val="es-MX"/>
-        </w:rPr>
-        <w:t>para el desarrollo del software:</w:t>
+        <w:t>Principales objetivos para el desarrollo del software:</w:t>
       </w:r>
     </w:p>
     <w:p>
@@ -4419,6 +4426,7 @@
         <w:tabs>
           <w:tab w:val="left" w:pos="567"/>
         </w:tabs>
+        <w:ind w:left="360"/>
         <w:rPr>
           <w:lang w:val="es-MX"/>
         </w:rPr>
@@ -4426,19 +4434,25 @@
     </w:p>
     <w:p>
       <w:pPr>
-        <w:rPr>
-          <w:lang w:val="es-MX"/>
-        </w:rPr>
-      </w:pPr>
-      <w:r>
-        <w:rPr>
-          <w:lang w:val="es-MX"/>
-        </w:rPr>
-        <w:t>3.      Modelado</w:t>
+        <w:pStyle w:val="Prrafodelista"/>
+        <w:numPr>
+          <w:ilvl w:val="0"/>
+          <w:numId w:val="2"/>
+        </w:numPr>
+        <w:rPr>
+          <w:lang w:val="es-MX"/>
+        </w:rPr>
+      </w:pPr>
+      <w:r>
+        <w:rPr>
+          <w:lang w:val="es-MX"/>
+        </w:rPr>
+        <w:t>Actividades del Proceso:</w:t>
       </w:r>
     </w:p>
     <w:p>
       <w:pPr>
+        <w:pStyle w:val="Prrafodelista"/>
         <w:tabs>
           <w:tab w:val="left" w:pos="567"/>
         </w:tabs>
@@ -4450,12 +4464,12 @@
         <w:rPr>
           <w:lang w:val="es-MX"/>
         </w:rPr>
-        <w:tab/>
-        <w:t>Modelado del proceso</w:t>
+        <w:t>Se planifica la entrega para el 30 de octubre de 2021</w:t>
       </w:r>
     </w:p>
     <w:p>
       <w:pPr>
+        <w:pStyle w:val="Prrafodelista"/>
         <w:tabs>
           <w:tab w:val="left" w:pos="567"/>
         </w:tabs>
@@ -4467,11 +4481,24 @@
         <w:rPr>
           <w:lang w:val="es-MX"/>
         </w:rPr>
-        <w:tab/>
+        <w:t xml:space="preserve">Los participantes </w:t>
+      </w:r>
+      <w:r>
+        <w:rPr>
+          <w:lang w:val="es-MX"/>
+        </w:rPr>
+        <w:t xml:space="preserve">para el desarrollo del sistema </w:t>
+      </w:r>
+      <w:r>
+        <w:rPr>
+          <w:lang w:val="es-MX"/>
+        </w:rPr>
+        <w:t>serán las personas que integran el grupo 4</w:t>
       </w:r>
     </w:p>
     <w:p>
       <w:pPr>
+        <w:pStyle w:val="Prrafodelista"/>
         <w:tabs>
           <w:tab w:val="left" w:pos="567"/>
         </w:tabs>
@@ -4482,15 +4509,316 @@
     </w:p>
     <w:p>
       <w:pPr>
-        <w:rPr>
-          <w:lang w:val="es-MX"/>
-        </w:rPr>
-      </w:pPr>
-      <w:r>
-        <w:rPr>
-          <w:lang w:val="es-MX"/>
-        </w:rPr>
-        <w:t>4.      Especificación</w:t>
+        <w:pStyle w:val="Prrafodelista"/>
+        <w:numPr>
+          <w:ilvl w:val="0"/>
+          <w:numId w:val="2"/>
+        </w:numPr>
+        <w:rPr>
+          <w:lang w:val="es-MX"/>
+        </w:rPr>
+      </w:pPr>
+      <w:r>
+        <w:rPr>
+          <w:lang w:val="es-MX"/>
+        </w:rPr>
+        <w:t>Identificador de escenarios</w:t>
+      </w:r>
+    </w:p>
+    <w:p>
+      <w:pPr>
+        <w:ind w:left="708"/>
+        <w:rPr>
+          <w:lang w:val="es-MX"/>
+        </w:rPr>
+      </w:pPr>
+      <w:r>
+        <w:rPr>
+          <w:lang w:val="es-MX"/>
+        </w:rPr>
+        <w:t>¿Qué tareas necesita el actor que realice el sistema?</w:t>
+      </w:r>
+    </w:p>
+    <w:p>
+      <w:pPr>
+        <w:ind w:left="708"/>
+        <w:rPr>
+          <w:lang w:val="es-MX"/>
+        </w:rPr>
+      </w:pPr>
+      <w:r>
+        <w:rPr>
+          <w:lang w:val="es-MX"/>
+        </w:rPr>
+        <w:t xml:space="preserve">¿Qué información consulta el actor? </w:t>
+      </w:r>
+    </w:p>
+    <w:p>
+      <w:pPr>
+        <w:ind w:left="708"/>
+        <w:rPr>
+          <w:lang w:val="es-MX"/>
+        </w:rPr>
+      </w:pPr>
+      <w:r>
+        <w:rPr>
+          <w:lang w:val="es-MX"/>
+        </w:rPr>
+        <w:t xml:space="preserve">¿Quién crea esos datos? </w:t>
+      </w:r>
+    </w:p>
+    <w:p>
+      <w:pPr>
+        <w:ind w:left="708"/>
+        <w:rPr>
+          <w:lang w:val="es-MX"/>
+        </w:rPr>
+      </w:pPr>
+      <w:r>
+        <w:rPr>
+          <w:lang w:val="es-MX"/>
+        </w:rPr>
+        <w:t xml:space="preserve">¿Se pueden modificar? </w:t>
+      </w:r>
+    </w:p>
+    <w:p>
+      <w:pPr>
+        <w:ind w:left="708"/>
+        <w:rPr>
+          <w:lang w:val="es-MX"/>
+        </w:rPr>
+      </w:pPr>
+      <w:r>
+        <w:rPr>
+          <w:lang w:val="es-MX"/>
+        </w:rPr>
+        <w:t>¿Quién puede hacerlo?</w:t>
+      </w:r>
+    </w:p>
+    <w:p>
+      <w:pPr>
+        <w:ind w:left="708"/>
+        <w:rPr>
+          <w:lang w:val="es-MX"/>
+        </w:rPr>
+      </w:pPr>
+    </w:p>
+    <w:p>
+      <w:pPr>
+        <w:ind w:left="708"/>
+        <w:rPr>
+          <w:lang w:val="es-MX"/>
+        </w:rPr>
+      </w:pPr>
+      <w:r>
+        <w:rPr>
+          <w:lang w:val="es-MX"/>
+        </w:rPr>
+        <w:t xml:space="preserve">¿Qué cambios externos necesita informar el actor al sistema? </w:t>
+      </w:r>
+    </w:p>
+    <w:p>
+      <w:pPr>
+        <w:ind w:left="708"/>
+        <w:rPr>
+          <w:lang w:val="es-MX"/>
+        </w:rPr>
+      </w:pPr>
+      <w:r>
+        <w:rPr>
+          <w:lang w:val="es-MX"/>
+        </w:rPr>
+        <w:t>¿Cuándo y con qué frecuencia?</w:t>
+      </w:r>
+    </w:p>
+    <w:p>
+      <w:pPr>
+        <w:ind w:left="708"/>
+        <w:rPr>
+          <w:lang w:val="es-MX"/>
+        </w:rPr>
+      </w:pPr>
+      <w:r>
+        <w:rPr>
+          <w:lang w:val="es-MX"/>
+        </w:rPr>
+        <w:t xml:space="preserve">¿Qué eventos necesita el actor que el sistema le informe? </w:t>
+      </w:r>
+    </w:p>
+    <w:p>
+      <w:pPr>
+        <w:ind w:left="708"/>
+        <w:rPr>
+          <w:lang w:val="es-MX"/>
+        </w:rPr>
+      </w:pPr>
+      <w:r>
+        <w:rPr>
+          <w:lang w:val="es-MX"/>
+        </w:rPr>
+        <w:t>¿Cuándo y con qué frecuencia?</w:t>
+      </w:r>
+    </w:p>
+    <w:p>
+      <w:pPr>
+        <w:ind w:left="708"/>
+        <w:rPr>
+          <w:lang w:val="es-MX"/>
+        </w:rPr>
+      </w:pPr>
+    </w:p>
+    <w:p>
+      <w:pPr>
+        <w:pStyle w:val="Prrafodelista"/>
+        <w:numPr>
+          <w:ilvl w:val="0"/>
+          <w:numId w:val="2"/>
+        </w:numPr>
+        <w:rPr>
+          <w:lang w:val="es-MX"/>
+        </w:rPr>
+      </w:pPr>
+      <w:r>
+        <w:rPr>
+          <w:lang w:val="es-MX"/>
+        </w:rPr>
+        <w:t>Identificar requerimientos del producto</w:t>
+      </w:r>
+    </w:p>
+    <w:p>
+      <w:pPr>
+        <w:pStyle w:val="Prrafodelista"/>
+        <w:rPr>
+          <w:lang w:val="es-MX"/>
+        </w:rPr>
+      </w:pPr>
+      <w:r>
+        <w:rPr>
+          <w:lang w:val="es-MX"/>
+        </w:rPr>
+        <w:t>Requerimientos de interfaz con el usuario.</w:t>
+      </w:r>
+    </w:p>
+    <w:p>
+      <w:pPr>
+        <w:pStyle w:val="Prrafodelista"/>
+        <w:rPr>
+          <w:lang w:val="es-MX"/>
+        </w:rPr>
+      </w:pPr>
+      <w:r>
+        <w:rPr>
+          <w:lang w:val="es-MX"/>
+        </w:rPr>
+        <w:t>Requerimientos de interfaz de servicios que deberá exponer la solución.</w:t>
+      </w:r>
+    </w:p>
+    <w:p>
+      <w:pPr>
+        <w:pStyle w:val="Prrafodelista"/>
+        <w:rPr>
+          <w:lang w:val="es-MX"/>
+        </w:rPr>
+      </w:pPr>
+      <w:r>
+        <w:rPr>
+          <w:lang w:val="es-MX"/>
+        </w:rPr>
+        <w:t>Requerimientos de compatibilidad con interfaz de servicios externos.</w:t>
+      </w:r>
+    </w:p>
+    <w:p>
+      <w:pPr>
+        <w:pStyle w:val="Prrafodelista"/>
+        <w:rPr>
+          <w:lang w:val="es-MX"/>
+        </w:rPr>
+      </w:pPr>
+    </w:p>
+    <w:p>
+      <w:pPr>
+        <w:rPr>
+          <w:lang w:val="es-MX"/>
+        </w:rPr>
+      </w:pPr>
+    </w:p>
+    <w:p>
+      <w:pPr>
+        <w:pStyle w:val="Prrafodelista"/>
+        <w:numPr>
+          <w:ilvl w:val="0"/>
+          <w:numId w:val="2"/>
+        </w:numPr>
+        <w:rPr>
+          <w:lang w:val="es-MX"/>
+        </w:rPr>
+      </w:pPr>
+      <w:r>
+        <w:rPr>
+          <w:lang w:val="es-MX"/>
+        </w:rPr>
+        <w:t>Modelado</w:t>
+      </w:r>
+    </w:p>
+    <w:p>
+      <w:pPr>
+        <w:tabs>
+          <w:tab w:val="left" w:pos="567"/>
+        </w:tabs>
+        <w:rPr>
+          <w:lang w:val="es-MX"/>
+        </w:rPr>
+      </w:pPr>
+      <w:r>
+        <w:rPr>
+          <w:lang w:val="es-MX"/>
+        </w:rPr>
+        <w:tab/>
+        <w:t>Modelado del proceso</w:t>
+      </w:r>
+    </w:p>
+    <w:p>
+      <w:pPr>
+        <w:tabs>
+          <w:tab w:val="left" w:pos="567"/>
+        </w:tabs>
+        <w:rPr>
+          <w:lang w:val="es-MX"/>
+        </w:rPr>
+      </w:pPr>
+      <w:r>
+        <w:rPr>
+          <w:lang w:val="es-MX"/>
+        </w:rPr>
+        <w:tab/>
+      </w:r>
+    </w:p>
+    <w:p>
+      <w:pPr>
+        <w:tabs>
+          <w:tab w:val="left" w:pos="567"/>
+        </w:tabs>
+        <w:rPr>
+          <w:lang w:val="es-MX"/>
+        </w:rPr>
+      </w:pPr>
+    </w:p>
+    <w:p>
+      <w:pPr>
+        <w:pStyle w:val="Prrafodelista"/>
+        <w:numPr>
+          <w:ilvl w:val="0"/>
+          <w:numId w:val="2"/>
+        </w:numPr>
+        <w:rPr>
+          <w:lang w:val="es-MX"/>
+        </w:rPr>
+      </w:pPr>
+      <w:r>
+        <w:rPr>
+          <w:lang w:val="es-MX"/>
+        </w:rPr>
+        <w:t>Especificación</w:t>
       </w:r>
     </w:p>
     <w:p>
@@ -4562,7 +4890,6 @@
         <w:rPr>
           <w:lang w:val="es-MX"/>
         </w:rPr>
-        <w:lastRenderedPageBreak/>
         <w:t xml:space="preserve">Se creará diversas tablas para la base de datos </w:t>
       </w:r>
       <w:r>
@@ -4695,15 +5022,20 @@
     </w:p>
     <w:p>
       <w:pPr>
-        <w:rPr>
-          <w:lang w:val="es-MX"/>
-        </w:rPr>
-      </w:pPr>
-      <w:r>
-        <w:rPr>
-          <w:lang w:val="es-MX"/>
-        </w:rPr>
-        <w:t>5.      Revisión</w:t>
+        <w:pStyle w:val="Prrafodelista"/>
+        <w:numPr>
+          <w:ilvl w:val="0"/>
+          <w:numId w:val="2"/>
+        </w:numPr>
+        <w:rPr>
+          <w:lang w:val="es-MX"/>
+        </w:rPr>
+      </w:pPr>
+      <w:r>
+        <w:rPr>
+          <w:lang w:val="es-MX"/>
+        </w:rPr>
+        <w:t>Revisión</w:t>
       </w:r>
     </w:p>
     <w:p>
@@ -4711,16 +5043,84 @@
         <w:tabs>
           <w:tab w:val="left" w:pos="567"/>
         </w:tabs>
-        <w:rPr>
-          <w:lang w:val="es-MX"/>
-        </w:rPr>
-      </w:pPr>
-      <w:r>
-        <w:rPr>
-          <w:lang w:val="es-MX"/>
-        </w:rPr>
-        <w:tab/>
-      </w:r>
+        <w:ind w:left="720"/>
+        <w:rPr>
+          <w:lang w:val="es-MX"/>
+        </w:rPr>
+      </w:pPr>
+    </w:p>
+    <w:p>
+      <w:pPr>
+        <w:tabs>
+          <w:tab w:val="left" w:pos="567"/>
+        </w:tabs>
+        <w:rPr>
+          <w:lang w:val="es-MX"/>
+        </w:rPr>
+      </w:pPr>
+    </w:p>
+    <w:p>
+      <w:pPr>
+        <w:tabs>
+          <w:tab w:val="left" w:pos="567"/>
+        </w:tabs>
+        <w:rPr>
+          <w:lang w:val="es-MX"/>
+        </w:rPr>
+      </w:pPr>
+    </w:p>
+    <w:p>
+      <w:pPr>
+        <w:tabs>
+          <w:tab w:val="left" w:pos="567"/>
+        </w:tabs>
+        <w:rPr>
+          <w:lang w:val="es-MX"/>
+        </w:rPr>
+      </w:pPr>
+      <w:proofErr w:type="gramStart"/>
+      <w:r>
+        <w:rPr>
+          <w:lang w:val="es-MX"/>
+        </w:rPr>
+        <w:t>Link</w:t>
+      </w:r>
+      <w:proofErr w:type="gramEnd"/>
+      <w:r>
+        <w:rPr>
+          <w:lang w:val="es-MX"/>
+        </w:rPr>
+        <w:t xml:space="preserve"> para apoyarse a realizar el análisis de requerimientos</w:t>
+      </w:r>
+    </w:p>
+    <w:p>
+      <w:pPr>
+        <w:tabs>
+          <w:tab w:val="left" w:pos="567"/>
+        </w:tabs>
+        <w:rPr>
+          <w:lang w:val="es-MX"/>
+        </w:rPr>
+      </w:pPr>
+      <w:hyperlink r:id="rId6" w:history="1">
+        <w:r>
+          <w:rPr>
+            <w:rStyle w:val="Hipervnculo"/>
+            <w:lang w:val="es-MX"/>
+          </w:rPr>
+          <w:t>https://centroderecursos.agesic.gub.uy/web/optimizacion-de-ti/2.1.-analisis-y-desarrollo-de-requerimientos</w:t>
+        </w:r>
+      </w:hyperlink>
+    </w:p>
+    <w:p>
+      <w:pPr>
+        <w:tabs>
+          <w:tab w:val="left" w:pos="567"/>
+        </w:tabs>
+        <w:rPr>
+          <w:lang w:val="es-MX"/>
+        </w:rPr>
+      </w:pPr>
     </w:p>
     <w:sectPr>
       <w:pgSz w:w="12240" w:h="15840"/>
@@ -4849,8 +5249,100 @@
       </w:rPr>
     </w:lvl>
   </w:abstractNum>
+  <w:abstractNum w:abstractNumId="1" w15:restartNumberingAfterBreak="0">
+    <w:nsid w:val="7925429C"/>
+    <w:multiLevelType w:val="hybridMultilevel"/>
+    <w:tmpl w:val="7AFA253A"/>
+    <w:lvl w:ilvl="0" w:tplc="100A000F">
+      <w:start w:val="1"/>
+      <w:numFmt w:val="decimal"/>
+      <w:lvlText w:val="%1."/>
+      <w:lvlJc w:val="left"/>
+      <w:pPr>
+        <w:ind w:left="720" w:hanging="360"/>
+      </w:pPr>
+      <w:rPr>
+        <w:rFonts w:hint="default"/>
+      </w:rPr>
+    </w:lvl>
+    <w:lvl w:ilvl="1" w:tplc="100A0019">
+      <w:start w:val="1"/>
+      <w:numFmt w:val="lowerLetter"/>
+      <w:lvlText w:val="%2."/>
+      <w:lvlJc w:val="left"/>
+      <w:pPr>
+        <w:ind w:left="1440" w:hanging="360"/>
+      </w:pPr>
+    </w:lvl>
+    <w:lvl w:ilvl="2" w:tplc="100A001B" w:tentative="1">
+      <w:start w:val="1"/>
+      <w:numFmt w:val="lowerRoman"/>
+      <w:lvlText w:val="%3."/>
+      <w:lvlJc w:val="right"/>
+      <w:pPr>
+        <w:ind w:left="2160" w:hanging="180"/>
+      </w:pPr>
+    </w:lvl>
+    <w:lvl w:ilvl="3" w:tplc="100A000F" w:tentative="1">
+      <w:start w:val="1"/>
+      <w:numFmt w:val="decimal"/>
+      <w:lvlText w:val="%4."/>
+      <w:lvlJc w:val="left"/>
+      <w:pPr>
+        <w:ind w:left="2880" w:hanging="360"/>
+      </w:pPr>
+    </w:lvl>
+    <w:lvl w:ilvl="4" w:tplc="100A0019" w:tentative="1">
+      <w:start w:val="1"/>
+      <w:numFmt w:val="lowerLetter"/>
+      <w:lvlText w:val="%5."/>
+      <w:lvlJc w:val="left"/>
+      <w:pPr>
+        <w:ind w:left="3600" w:hanging="360"/>
+      </w:pPr>
+    </w:lvl>
+    <w:lvl w:ilvl="5" w:tplc="100A001B" w:tentative="1">
+      <w:start w:val="1"/>
+      <w:numFmt w:val="lowerRoman"/>
+      <w:lvlText w:val="%6."/>
+      <w:lvlJc w:val="right"/>
+      <w:pPr>
+        <w:ind w:left="4320" w:hanging="180"/>
+      </w:pPr>
+    </w:lvl>
+    <w:lvl w:ilvl="6" w:tplc="100A000F" w:tentative="1">
+      <w:start w:val="1"/>
+      <w:numFmt w:val="decimal"/>
+      <w:lvlText w:val="%7."/>
+      <w:lvlJc w:val="left"/>
+      <w:pPr>
+        <w:ind w:left="5040" w:hanging="360"/>
+      </w:pPr>
+    </w:lvl>
+    <w:lvl w:ilvl="7" w:tplc="100A0019" w:tentative="1">
+      <w:start w:val="1"/>
+      <w:numFmt w:val="lowerLetter"/>
+      <w:lvlText w:val="%8."/>
+      <w:lvlJc w:val="left"/>
+      <w:pPr>
+        <w:ind w:left="5760" w:hanging="360"/>
+      </w:pPr>
+    </w:lvl>
+    <w:lvl w:ilvl="8" w:tplc="100A001B" w:tentative="1">
+      <w:start w:val="1"/>
+      <w:numFmt w:val="lowerRoman"/>
+      <w:lvlText w:val="%9."/>
+      <w:lvlJc w:val="right"/>
+      <w:pPr>
+        <w:ind w:left="6480" w:hanging="180"/>
+      </w:pPr>
+    </w:lvl>
+  </w:abstractNum>
   <w:num w:numId="1">
     <w:abstractNumId w:val="0"/>
+  </w:num>
+  <w:num w:numId="2">
+    <w:abstractNumId w:val="1"/>
   </w:num>
 </w:numbering>
 </file>
@@ -5319,6 +5811,29 @@
       <w:lang w:eastAsia="es-GT"/>
     </w:rPr>
   </w:style>
+  <w:style w:type="character" w:styleId="Hipervnculo">
+    <w:name w:val="Hyperlink"/>
+    <w:basedOn w:val="Fuentedeprrafopredeter"/>
+    <w:uiPriority w:val="99"/>
+    <w:unhideWhenUsed/>
+    <w:rsid w:val="00B42527"/>
+    <w:rPr>
+      <w:color w:val="0563C1" w:themeColor="hyperlink"/>
+      <w:u w:val="single"/>
+    </w:rPr>
+  </w:style>
+  <w:style w:type="character" w:styleId="Mencinsinresolver">
+    <w:name w:val="Unresolved Mention"/>
+    <w:basedOn w:val="Fuentedeprrafopredeter"/>
+    <w:uiPriority w:val="99"/>
+    <w:semiHidden/>
+    <w:unhideWhenUsed/>
+    <w:rsid w:val="00B42527"/>
+    <w:rPr>
+      <w:color w:val="605E5C"/>
+      <w:shd w:val="clear" w:color="auto" w:fill="E1DFDD"/>
+    </w:rPr>
+  </w:style>
 </w:styles>
 </file>
 

</xml_diff>

<commit_message>
Cambio estado en agenda
</commit_message>
<xml_diff>
--- a/Doc/Análisis de Requerimientos.docx
+++ b/Doc/Análisis de Requerimientos.docx
@@ -1,6 +1,6 @@
 
 <file path=word/document.xml><?xml version="1.0" encoding="utf-8"?>
-<w:document xmlns:wpc="http://schemas.microsoft.com/office/word/2010/wordprocessingCanvas" xmlns:cx="http://schemas.microsoft.com/office/drawing/2014/chartex" xmlns:cx1="http://schemas.microsoft.com/office/drawing/2015/9/8/chartex" xmlns:cx2="http://schemas.microsoft.com/office/drawing/2015/10/21/chartex" xmlns:cx3="http://schemas.microsoft.com/office/drawing/2016/5/9/chartex" xmlns:cx4="http://schemas.microsoft.com/office/drawing/2016/5/10/chartex" xmlns:cx5="http://schemas.microsoft.com/office/drawing/2016/5/11/chartex" xmlns:cx6="http://schemas.microsoft.com/office/drawing/2016/5/12/chartex" xmlns:cx7="http://schemas.microsoft.com/office/drawing/2016/5/13/chartex" xmlns:cx8="http://schemas.microsoft.com/office/drawing/2016/5/14/chartex" xmlns:mc="http://schemas.openxmlformats.org/markup-compatibility/2006" xmlns:aink="http://schemas.microsoft.com/office/drawing/2016/ink" xmlns:am3d="http://schemas.microsoft.com/office/drawing/2017/model3d" xmlns:o="urn:schemas-microsoft-com:office:office" xmlns:r="http://schemas.openxmlformats.org/officeDocument/2006/relationships" xmlns:m="http://schemas.openxmlformats.org/officeDocument/2006/math" xmlns:v="urn:schemas-microsoft-com:vml" xmlns:wp14="http://schemas.microsoft.com/office/word/2010/wordprocessingDrawing" xmlns:wp="http://schemas.openxmlformats.org/drawingml/2006/wordprocessingDrawing" xmlns:w10="urn:schemas-microsoft-com:office:word" xmlns:w="http://schemas.openxmlformats.org/wordprocessingml/2006/main" xmlns:w14="http://schemas.microsoft.com/office/word/2010/wordml" xmlns:w15="http://schemas.microsoft.com/office/word/2012/wordml" xmlns:w16cex="http://schemas.microsoft.com/office/word/2018/wordml/cex" xmlns:w16cid="http://schemas.microsoft.com/office/word/2016/wordml/cid" xmlns:w16="http://schemas.microsoft.com/office/word/2018/wordml" xmlns:w16sdtdh="http://schemas.microsoft.com/office/word/2020/wordml/sdtdatahash" xmlns:w16se="http://schemas.microsoft.com/office/word/2015/wordml/symex" xmlns:wpg="http://schemas.microsoft.com/office/word/2010/wordprocessingGroup" xmlns:wpi="http://schemas.microsoft.com/office/word/2010/wordprocessingInk" xmlns:wne="http://schemas.microsoft.com/office/word/2006/wordml" xmlns:wps="http://schemas.microsoft.com/office/word/2010/wordprocessingShape" mc:Ignorable="w14 w15 w16se w16cid w16 w16cex w16sdtdh wp14">
+<w:document xmlns:wpc="http://schemas.microsoft.com/office/word/2010/wordprocessingCanvas" xmlns:cx="http://schemas.microsoft.com/office/drawing/2014/chartex" xmlns:cx1="http://schemas.microsoft.com/office/drawing/2015/9/8/chartex" xmlns:cx2="http://schemas.microsoft.com/office/drawing/2015/10/21/chartex" xmlns:cx3="http://schemas.microsoft.com/office/drawing/2016/5/9/chartex" xmlns:cx4="http://schemas.microsoft.com/office/drawing/2016/5/10/chartex" xmlns:cx5="http://schemas.microsoft.com/office/drawing/2016/5/11/chartex" xmlns:cx6="http://schemas.microsoft.com/office/drawing/2016/5/12/chartex" xmlns:cx7="http://schemas.microsoft.com/office/drawing/2016/5/13/chartex" xmlns:cx8="http://schemas.microsoft.com/office/drawing/2016/5/14/chartex" xmlns:mc="http://schemas.openxmlformats.org/markup-compatibility/2006" xmlns:aink="http://schemas.microsoft.com/office/drawing/2016/ink" xmlns:am3d="http://schemas.microsoft.com/office/drawing/2017/model3d" xmlns:o="urn:schemas-microsoft-com:office:office" xmlns:r="http://schemas.openxmlformats.org/officeDocument/2006/relationships" xmlns:m="http://schemas.openxmlformats.org/officeDocument/2006/math" xmlns:v="urn:schemas-microsoft-com:vml" xmlns:wp14="http://schemas.microsoft.com/office/word/2010/wordprocessingDrawing" xmlns:wp="http://schemas.openxmlformats.org/drawingml/2006/wordprocessingDrawing" xmlns:w10="urn:schemas-microsoft-com:office:word" xmlns:w="http://schemas.openxmlformats.org/wordprocessingml/2006/main" xmlns:w14="http://schemas.microsoft.com/office/word/2010/wordml" xmlns:w15="http://schemas.microsoft.com/office/word/2012/wordml" xmlns:w16cex="http://schemas.microsoft.com/office/word/2018/wordml/cex" xmlns:w16cid="http://schemas.microsoft.com/office/word/2016/wordml/cid" xmlns:w16="http://schemas.microsoft.com/office/word/2018/wordml" xmlns:w16se="http://schemas.microsoft.com/office/word/2015/wordml/symex" xmlns:wpg="http://schemas.microsoft.com/office/word/2010/wordprocessingGroup" xmlns:wpi="http://schemas.microsoft.com/office/word/2010/wordprocessingInk" xmlns:wne="http://schemas.microsoft.com/office/word/2006/wordml" xmlns:wps="http://schemas.microsoft.com/office/word/2010/wordprocessingShape" mc:Ignorable="w14 w15 w16se w16cid w16 w16cex wp14">
   <w:body>
     <w:sdt>
       <w:sdtPr>
@@ -24,7 +24,7 @@
       <w:sdtContent>
         <w:p>
           <w:pPr>
-            <w:pStyle w:val="Sinespaciado"/>
+            <w:pStyle w:val="NoSpacing"/>
           </w:pPr>
           <w:r>
             <w:rPr>
@@ -143,7 +143,7 @@
                               <w:txbxContent>
                                 <w:p>
                                   <w:pPr>
-                                    <w:pStyle w:val="Sinespaciado"/>
+                                    <w:pStyle w:val="NoSpacing"/>
                                     <w:jc w:val="right"/>
                                     <w:rPr>
                                       <w:color w:val="FFFFFF" w:themeColor="background1"/>
@@ -3426,7 +3426,7 @@
                         <w:txbxContent>
                           <w:p>
                             <w:pPr>
-                              <w:pStyle w:val="Sinespaciado"/>
+                              <w:pStyle w:val="NoSpacing"/>
                               <w:jc w:val="right"/>
                               <w:rPr>
                                 <w:color w:val="FFFFFF" w:themeColor="background1"/>
@@ -3617,7 +3617,7 @@
                             <w:txbxContent>
                               <w:p>
                                 <w:pPr>
-                                  <w:pStyle w:val="Sinespaciado"/>
+                                  <w:pStyle w:val="NoSpacing"/>
                                   <w:rPr>
                                     <w:color w:val="4472C4" w:themeColor="accent1"/>
                                     <w:sz w:val="26"/>
@@ -3652,7 +3652,7 @@
                               </w:p>
                               <w:p>
                                 <w:pPr>
-                                  <w:pStyle w:val="Sinespaciado"/>
+                                  <w:pStyle w:val="NoSpacing"/>
                                   <w:rPr>
                                     <w:color w:val="595959" w:themeColor="text1" w:themeTint="A6"/>
                                     <w:sz w:val="20"/>
@@ -3699,7 +3699,7 @@
                       <w:txbxContent>
                         <w:p>
                           <w:pPr>
-                            <w:pStyle w:val="Sinespaciado"/>
+                            <w:pStyle w:val="NoSpacing"/>
                             <w:rPr>
                               <w:color w:val="4472C4" w:themeColor="accent1"/>
                               <w:sz w:val="26"/>
@@ -3734,7 +3734,7 @@
                         </w:p>
                         <w:p>
                           <w:pPr>
-                            <w:pStyle w:val="Sinespaciado"/>
+                            <w:pStyle w:val="NoSpacing"/>
                             <w:rPr>
                               <w:color w:val="595959" w:themeColor="text1" w:themeTint="A6"/>
                               <w:sz w:val="20"/>
@@ -3832,7 +3832,7 @@
                             <w:txbxContent>
                               <w:p>
                                 <w:pPr>
-                                  <w:pStyle w:val="Sinespaciado"/>
+                                  <w:pStyle w:val="NoSpacing"/>
                                   <w:rPr>
                                     <w:rFonts w:asciiTheme="majorHAnsi" w:eastAsiaTheme="majorEastAsia" w:hAnsiTheme="majorHAnsi" w:cstheme="majorBidi"/>
                                     <w:color w:val="262626" w:themeColor="text1" w:themeTint="D9"/>
@@ -3929,7 +3929,7 @@
                       <w:txbxContent>
                         <w:p>
                           <w:pPr>
-                            <w:pStyle w:val="Sinespaciado"/>
+                            <w:pStyle w:val="NoSpacing"/>
                             <w:rPr>
                               <w:rFonts w:asciiTheme="majorHAnsi" w:eastAsiaTheme="majorEastAsia" w:hAnsiTheme="majorHAnsi" w:cstheme="majorBidi"/>
                               <w:color w:val="262626" w:themeColor="text1" w:themeTint="D9"/>
@@ -4044,7 +4044,7 @@
     </w:p>
     <w:p>
       <w:pPr>
-        <w:pStyle w:val="Prrafodelista"/>
+        <w:pStyle w:val="ListParagraph"/>
         <w:numPr>
           <w:ilvl w:val="0"/>
           <w:numId w:val="2"/>
@@ -4110,7 +4110,7 @@
     </w:p>
     <w:p>
       <w:pPr>
-        <w:pStyle w:val="Prrafodelista"/>
+        <w:pStyle w:val="ListParagraph"/>
         <w:numPr>
           <w:ilvl w:val="0"/>
           <w:numId w:val="2"/>
@@ -4150,7 +4150,7 @@
     </w:p>
     <w:p>
       <w:pPr>
-        <w:pStyle w:val="Prrafodelista"/>
+        <w:pStyle w:val="ListParagraph"/>
         <w:numPr>
           <w:ilvl w:val="0"/>
           <w:numId w:val="1"/>
@@ -4171,7 +4171,7 @@
     </w:p>
     <w:p>
       <w:pPr>
-        <w:pStyle w:val="Prrafodelista"/>
+        <w:pStyle w:val="ListParagraph"/>
         <w:numPr>
           <w:ilvl w:val="0"/>
           <w:numId w:val="1"/>
@@ -4192,7 +4192,7 @@
     </w:p>
     <w:p>
       <w:pPr>
-        <w:pStyle w:val="Prrafodelista"/>
+        <w:pStyle w:val="ListParagraph"/>
         <w:numPr>
           <w:ilvl w:val="0"/>
           <w:numId w:val="1"/>
@@ -4213,7 +4213,7 @@
     </w:p>
     <w:p>
       <w:pPr>
-        <w:pStyle w:val="Prrafodelista"/>
+        <w:pStyle w:val="ListParagraph"/>
         <w:numPr>
           <w:ilvl w:val="0"/>
           <w:numId w:val="1"/>
@@ -4234,7 +4234,7 @@
     </w:p>
     <w:p>
       <w:pPr>
-        <w:pStyle w:val="Prrafodelista"/>
+        <w:pStyle w:val="ListParagraph"/>
         <w:numPr>
           <w:ilvl w:val="0"/>
           <w:numId w:val="1"/>
@@ -4255,7 +4255,7 @@
     </w:p>
     <w:p>
       <w:pPr>
-        <w:pStyle w:val="Prrafodelista"/>
+        <w:pStyle w:val="ListParagraph"/>
         <w:numPr>
           <w:ilvl w:val="0"/>
           <w:numId w:val="1"/>
@@ -4276,7 +4276,7 @@
     </w:p>
     <w:p>
       <w:pPr>
-        <w:pStyle w:val="Prrafodelista"/>
+        <w:pStyle w:val="ListParagraph"/>
         <w:numPr>
           <w:ilvl w:val="0"/>
           <w:numId w:val="1"/>
@@ -4297,7 +4297,7 @@
     </w:p>
     <w:p>
       <w:pPr>
-        <w:pStyle w:val="Prrafodelista"/>
+        <w:pStyle w:val="ListParagraph"/>
         <w:numPr>
           <w:ilvl w:val="0"/>
           <w:numId w:val="1"/>
@@ -4318,7 +4318,7 @@
     </w:p>
     <w:p>
       <w:pPr>
-        <w:pStyle w:val="Prrafodelista"/>
+        <w:pStyle w:val="ListParagraph"/>
         <w:numPr>
           <w:ilvl w:val="0"/>
           <w:numId w:val="1"/>
@@ -4339,7 +4339,7 @@
     </w:p>
     <w:p>
       <w:pPr>
-        <w:pStyle w:val="Prrafodelista"/>
+        <w:pStyle w:val="ListParagraph"/>
         <w:numPr>
           <w:ilvl w:val="0"/>
           <w:numId w:val="1"/>
@@ -4360,7 +4360,7 @@
     </w:p>
     <w:p>
       <w:pPr>
-        <w:pStyle w:val="Prrafodelista"/>
+        <w:pStyle w:val="ListParagraph"/>
         <w:numPr>
           <w:ilvl w:val="0"/>
           <w:numId w:val="1"/>
@@ -4381,7 +4381,7 @@
     </w:p>
     <w:p>
       <w:pPr>
-        <w:pStyle w:val="Prrafodelista"/>
+        <w:pStyle w:val="ListParagraph"/>
         <w:numPr>
           <w:ilvl w:val="0"/>
           <w:numId w:val="1"/>
@@ -4402,7 +4402,7 @@
     </w:p>
     <w:p>
       <w:pPr>
-        <w:pStyle w:val="Prrafodelista"/>
+        <w:pStyle w:val="ListParagraph"/>
         <w:numPr>
           <w:ilvl w:val="0"/>
           <w:numId w:val="1"/>
@@ -4434,7 +4434,7 @@
     </w:p>
     <w:p>
       <w:pPr>
-        <w:pStyle w:val="Prrafodelista"/>
+        <w:pStyle w:val="ListParagraph"/>
         <w:numPr>
           <w:ilvl w:val="0"/>
           <w:numId w:val="2"/>
@@ -4452,7 +4452,7 @@
     </w:p>
     <w:p>
       <w:pPr>
-        <w:pStyle w:val="Prrafodelista"/>
+        <w:pStyle w:val="ListParagraph"/>
         <w:tabs>
           <w:tab w:val="left" w:pos="567"/>
         </w:tabs>
@@ -4469,7 +4469,7 @@
     </w:p>
     <w:p>
       <w:pPr>
-        <w:pStyle w:val="Prrafodelista"/>
+        <w:pStyle w:val="ListParagraph"/>
         <w:tabs>
           <w:tab w:val="left" w:pos="567"/>
         </w:tabs>
@@ -4498,7 +4498,7 @@
     </w:p>
     <w:p>
       <w:pPr>
-        <w:pStyle w:val="Prrafodelista"/>
+        <w:pStyle w:val="ListParagraph"/>
         <w:tabs>
           <w:tab w:val="left" w:pos="567"/>
         </w:tabs>
@@ -4509,7 +4509,7 @@
     </w:p>
     <w:p>
       <w:pPr>
-        <w:pStyle w:val="Prrafodelista"/>
+        <w:pStyle w:val="ListParagraph"/>
         <w:numPr>
           <w:ilvl w:val="0"/>
           <w:numId w:val="2"/>
@@ -4669,82 +4669,624 @@
     </w:p>
     <w:p>
       <w:pPr>
-        <w:pStyle w:val="Prrafodelista"/>
+        <w:pStyle w:val="ListParagraph"/>
         <w:numPr>
           <w:ilvl w:val="0"/>
           <w:numId w:val="2"/>
         </w:numPr>
         <w:rPr>
-          <w:lang w:val="es-MX"/>
-        </w:rPr>
-      </w:pPr>
-      <w:r>
-        <w:rPr>
-          <w:lang w:val="es-MX"/>
-        </w:rPr>
-        <w:t>Identificar requerimientos del producto</w:t>
-      </w:r>
-    </w:p>
-    <w:p>
-      <w:pPr>
-        <w:pStyle w:val="Prrafodelista"/>
-        <w:rPr>
-          <w:lang w:val="es-MX"/>
-        </w:rPr>
-      </w:pPr>
-      <w:r>
-        <w:rPr>
-          <w:lang w:val="es-MX"/>
-        </w:rPr>
-        <w:t>Requerimientos de interfaz con el usuario.</w:t>
-      </w:r>
-    </w:p>
-    <w:p>
-      <w:pPr>
-        <w:pStyle w:val="Prrafodelista"/>
-        <w:rPr>
-          <w:lang w:val="es-MX"/>
-        </w:rPr>
-      </w:pPr>
-      <w:r>
-        <w:rPr>
-          <w:lang w:val="es-MX"/>
-        </w:rPr>
-        <w:t>Requerimientos de interfaz de servicios que deberá exponer la solución.</w:t>
-      </w:r>
-    </w:p>
-    <w:p>
-      <w:pPr>
-        <w:pStyle w:val="Prrafodelista"/>
-        <w:rPr>
-          <w:lang w:val="es-MX"/>
-        </w:rPr>
-      </w:pPr>
-      <w:r>
-        <w:rPr>
-          <w:lang w:val="es-MX"/>
-        </w:rPr>
-        <w:t>Requerimientos de compatibilidad con interfaz de servicios externos.</w:t>
-      </w:r>
-    </w:p>
-    <w:p>
-      <w:pPr>
-        <w:pStyle w:val="Prrafodelista"/>
-        <w:rPr>
-          <w:lang w:val="es-MX"/>
-        </w:rPr>
-      </w:pPr>
-    </w:p>
-    <w:p>
-      <w:pPr>
-        <w:rPr>
-          <w:lang w:val="es-MX"/>
-        </w:rPr>
-      </w:pPr>
-    </w:p>
-    <w:p>
-      <w:pPr>
-        <w:pStyle w:val="Prrafodelista"/>
+          <w:b/>
+          <w:bCs/>
+          <w:lang w:val="es-MX"/>
+        </w:rPr>
+      </w:pPr>
+      <w:r>
+        <w:rPr>
+          <w:b/>
+          <w:bCs/>
+          <w:lang w:val="es-MX"/>
+        </w:rPr>
+        <w:t>Requerimientos</w:t>
+      </w:r>
+    </w:p>
+    <w:p>
+      <w:pPr>
+        <w:pStyle w:val="ListParagraph"/>
+        <w:numPr>
+          <w:ilvl w:val="1"/>
+          <w:numId w:val="2"/>
+        </w:numPr>
+        <w:ind w:left="1080"/>
+        <w:rPr>
+          <w:b/>
+          <w:bCs/>
+          <w:lang w:val="es-MX"/>
+        </w:rPr>
+      </w:pPr>
+      <w:r>
+        <w:rPr>
+          <w:b/>
+          <w:bCs/>
+          <w:lang w:val="es-MX"/>
+        </w:rPr>
+        <w:t>Clínicas</w:t>
+      </w:r>
+    </w:p>
+    <w:p>
+      <w:pPr>
+        <w:pStyle w:val="ListParagraph"/>
+        <w:numPr>
+          <w:ilvl w:val="2"/>
+          <w:numId w:val="2"/>
+        </w:numPr>
+        <w:ind w:left="1260"/>
+        <w:rPr>
+          <w:lang w:val="es-MX"/>
+        </w:rPr>
+      </w:pPr>
+      <w:r>
+        <w:rPr>
+          <w:lang w:val="es-MX"/>
+        </w:rPr>
+        <w:t>Debe manejar varias clínicas</w:t>
+      </w:r>
+    </w:p>
+    <w:p>
+      <w:pPr>
+        <w:pStyle w:val="ListParagraph"/>
+        <w:numPr>
+          <w:ilvl w:val="2"/>
+          <w:numId w:val="2"/>
+        </w:numPr>
+        <w:ind w:left="1260"/>
+        <w:rPr>
+          <w:lang w:val="es-MX"/>
+        </w:rPr>
+      </w:pPr>
+      <w:r>
+        <w:rPr>
+          <w:lang w:val="es-MX"/>
+        </w:rPr>
+        <w:t>Debe manejar clínicas en todos los departamentos del país.</w:t>
+      </w:r>
+    </w:p>
+    <w:p>
+      <w:pPr>
+        <w:pStyle w:val="ListParagraph"/>
+        <w:numPr>
+          <w:ilvl w:val="2"/>
+          <w:numId w:val="2"/>
+        </w:numPr>
+        <w:ind w:left="1260"/>
+        <w:rPr>
+          <w:lang w:val="es-MX"/>
+        </w:rPr>
+      </w:pPr>
+      <w:r>
+        <w:rPr>
+          <w:lang w:val="es-MX"/>
+        </w:rPr>
+        <w:t>Cada clínica debe tener distintos tipos de área de especialidad.</w:t>
+      </w:r>
+    </w:p>
+    <w:p>
+      <w:pPr>
+        <w:pStyle w:val="ListParagraph"/>
+        <w:numPr>
+          <w:ilvl w:val="1"/>
+          <w:numId w:val="2"/>
+        </w:numPr>
+        <w:ind w:left="1080"/>
+        <w:rPr>
+          <w:b/>
+          <w:bCs/>
+          <w:lang w:val="es-MX"/>
+        </w:rPr>
+      </w:pPr>
+      <w:r>
+        <w:rPr>
+          <w:b/>
+          <w:bCs/>
+          <w:lang w:val="es-MX"/>
+        </w:rPr>
+        <w:t>Agenda</w:t>
+      </w:r>
+    </w:p>
+    <w:p>
+      <w:pPr>
+        <w:pStyle w:val="ListParagraph"/>
+        <w:numPr>
+          <w:ilvl w:val="2"/>
+          <w:numId w:val="2"/>
+        </w:numPr>
+        <w:ind w:left="1260"/>
+        <w:rPr>
+          <w:lang w:val="es-MX"/>
+        </w:rPr>
+      </w:pPr>
+      <w:r>
+        <w:rPr>
+          <w:lang w:val="es-MX"/>
+        </w:rPr>
+        <w:t>Debe llevar una agenda que permita controlar la disponibilidad de los especialistas</w:t>
+      </w:r>
+    </w:p>
+    <w:p>
+      <w:pPr>
+        <w:pStyle w:val="ListParagraph"/>
+        <w:numPr>
+          <w:ilvl w:val="2"/>
+          <w:numId w:val="2"/>
+        </w:numPr>
+        <w:ind w:left="1260"/>
+        <w:rPr>
+          <w:lang w:val="es-MX"/>
+        </w:rPr>
+      </w:pPr>
+      <w:r>
+        <w:rPr>
+          <w:lang w:val="es-MX"/>
+        </w:rPr>
+        <w:t>Debe manejar la agenda por sede(clínica) y horarios</w:t>
+      </w:r>
+    </w:p>
+    <w:p>
+      <w:pPr>
+        <w:pStyle w:val="ListParagraph"/>
+        <w:numPr>
+          <w:ilvl w:val="2"/>
+          <w:numId w:val="2"/>
+        </w:numPr>
+        <w:ind w:left="1260"/>
+        <w:rPr>
+          <w:lang w:val="es-MX"/>
+        </w:rPr>
+      </w:pPr>
+      <w:r>
+        <w:rPr>
+          <w:lang w:val="es-MX"/>
+        </w:rPr>
+        <w:t>Debe permitir realizar reservaciones con especialista por fecha y horario.</w:t>
+      </w:r>
+    </w:p>
+    <w:p>
+      <w:pPr>
+        <w:pStyle w:val="ListParagraph"/>
+        <w:numPr>
+          <w:ilvl w:val="2"/>
+          <w:numId w:val="2"/>
+        </w:numPr>
+        <w:ind w:left="1260"/>
+        <w:rPr>
+          <w:lang w:val="es-MX"/>
+        </w:rPr>
+      </w:pPr>
+      <w:r>
+        <w:rPr>
+          <w:lang w:val="es-MX"/>
+        </w:rPr>
+        <w:t>Debe permitir visualizar/consultar las reservaciones por fecha y especialistas.</w:t>
+      </w:r>
+    </w:p>
+    <w:p>
+      <w:pPr>
+        <w:pStyle w:val="ListParagraph"/>
+        <w:numPr>
+          <w:ilvl w:val="2"/>
+          <w:numId w:val="2"/>
+        </w:numPr>
+        <w:ind w:left="1260"/>
+        <w:rPr>
+          <w:lang w:val="es-MX"/>
+        </w:rPr>
+      </w:pPr>
+      <w:r>
+        <w:rPr>
+          <w:lang w:val="es-MX"/>
+        </w:rPr>
+        <w:t>Debe enviar avisos de recordatorios.</w:t>
+      </w:r>
+    </w:p>
+    <w:p>
+      <w:pPr>
+        <w:pStyle w:val="ListParagraph"/>
+        <w:numPr>
+          <w:ilvl w:val="2"/>
+          <w:numId w:val="2"/>
+        </w:numPr>
+        <w:ind w:left="1260"/>
+        <w:rPr>
+          <w:lang w:val="es-MX"/>
+        </w:rPr>
+      </w:pPr>
+      <w:r>
+        <w:rPr>
+          <w:lang w:val="es-MX"/>
+        </w:rPr>
+        <w:t>Debe permitir reagendar con un tiempo mínimo de 24 horas.</w:t>
+      </w:r>
+    </w:p>
+    <w:p>
+      <w:pPr>
+        <w:pStyle w:val="ListParagraph"/>
+        <w:numPr>
+          <w:ilvl w:val="2"/>
+          <w:numId w:val="2"/>
+        </w:numPr>
+        <w:ind w:left="1260"/>
+        <w:rPr>
+          <w:lang w:val="es-MX"/>
+        </w:rPr>
+      </w:pPr>
+      <w:r>
+        <w:rPr>
+          <w:lang w:val="es-MX"/>
+        </w:rPr>
+        <w:t>No se permitirá reagendar si la cita tiene menos de 24 horas, solo se podrá cancelar.</w:t>
+      </w:r>
+    </w:p>
+    <w:p>
+      <w:pPr>
+        <w:pStyle w:val="ListParagraph"/>
+        <w:numPr>
+          <w:ilvl w:val="2"/>
+          <w:numId w:val="2"/>
+        </w:numPr>
+        <w:ind w:left="1260"/>
+        <w:rPr>
+          <w:lang w:val="es-MX"/>
+        </w:rPr>
+      </w:pPr>
+      <w:r>
+        <w:rPr>
+          <w:lang w:val="es-MX"/>
+        </w:rPr>
+        <w:t>Debe permitir llevar control de citas agendadas, confirmadas, realizadas, pagadas y canceladas</w:t>
+      </w:r>
+    </w:p>
+    <w:p>
+      <w:pPr>
+        <w:pStyle w:val="ListParagraph"/>
+        <w:numPr>
+          <w:ilvl w:val="1"/>
+          <w:numId w:val="2"/>
+        </w:numPr>
+        <w:ind w:left="1080"/>
+        <w:rPr>
+          <w:b/>
+          <w:bCs/>
+          <w:lang w:val="es-MX"/>
+        </w:rPr>
+      </w:pPr>
+      <w:r>
+        <w:rPr>
+          <w:b/>
+          <w:bCs/>
+          <w:lang w:val="es-MX"/>
+        </w:rPr>
+        <w:t>Pagos</w:t>
+      </w:r>
+    </w:p>
+    <w:p>
+      <w:pPr>
+        <w:pStyle w:val="ListParagraph"/>
+        <w:numPr>
+          <w:ilvl w:val="2"/>
+          <w:numId w:val="2"/>
+        </w:numPr>
+        <w:ind w:left="1260"/>
+        <w:rPr>
+          <w:lang w:val="es-MX"/>
+        </w:rPr>
+      </w:pPr>
+      <w:r>
+        <w:rPr>
+          <w:lang w:val="es-MX"/>
+        </w:rPr>
+        <w:t>Puede realizarse el pago al momento de realizar la reservación</w:t>
+      </w:r>
+    </w:p>
+    <w:p>
+      <w:pPr>
+        <w:pStyle w:val="ListParagraph"/>
+        <w:numPr>
+          <w:ilvl w:val="2"/>
+          <w:numId w:val="2"/>
+        </w:numPr>
+        <w:ind w:left="1260"/>
+        <w:rPr>
+          <w:lang w:val="es-MX"/>
+        </w:rPr>
+      </w:pPr>
+      <w:r>
+        <w:rPr>
+          <w:lang w:val="es-MX"/>
+        </w:rPr>
+        <w:t xml:space="preserve">Puede realizarse el pago al </w:t>
+      </w:r>
+      <w:r>
+        <w:rPr>
+          <w:lang w:val="es-MX"/>
+        </w:rPr>
+        <w:t>llegar a la cita</w:t>
+      </w:r>
+    </w:p>
+    <w:p>
+      <w:pPr>
+        <w:pStyle w:val="ListParagraph"/>
+        <w:numPr>
+          <w:ilvl w:val="1"/>
+          <w:numId w:val="2"/>
+        </w:numPr>
+        <w:ind w:left="1080"/>
+        <w:rPr>
+          <w:b/>
+          <w:bCs/>
+          <w:lang w:val="es-MX"/>
+        </w:rPr>
+      </w:pPr>
+      <w:r>
+        <w:rPr>
+          <w:b/>
+          <w:bCs/>
+          <w:lang w:val="es-MX"/>
+        </w:rPr>
+        <w:t>Reportes</w:t>
+      </w:r>
+      <w:r>
+        <w:rPr>
+          <w:b/>
+          <w:bCs/>
+          <w:lang w:val="es-MX"/>
+        </w:rPr>
+        <w:t>:</w:t>
+      </w:r>
+    </w:p>
+    <w:p>
+      <w:pPr>
+        <w:pStyle w:val="ListParagraph"/>
+        <w:numPr>
+          <w:ilvl w:val="2"/>
+          <w:numId w:val="2"/>
+        </w:numPr>
+        <w:ind w:left="1260"/>
+        <w:rPr>
+          <w:lang w:val="es-MX"/>
+        </w:rPr>
+      </w:pPr>
+      <w:r>
+        <w:rPr>
+          <w:lang w:val="es-MX"/>
+        </w:rPr>
+        <w:t>Debe permitir diversas consultas generales.</w:t>
+      </w:r>
+    </w:p>
+    <w:p>
+      <w:pPr>
+        <w:pStyle w:val="ListParagraph"/>
+        <w:numPr>
+          <w:ilvl w:val="2"/>
+          <w:numId w:val="2"/>
+        </w:numPr>
+        <w:ind w:left="1260"/>
+        <w:rPr>
+          <w:lang w:val="es-MX"/>
+        </w:rPr>
+      </w:pPr>
+      <w:r>
+        <w:rPr>
+          <w:lang w:val="es-MX"/>
+        </w:rPr>
+        <w:t>Incluir resúmenes y gráficos (opcional).</w:t>
+      </w:r>
+    </w:p>
+    <w:p>
+      <w:pPr>
+        <w:pStyle w:val="ListParagraph"/>
+        <w:numPr>
+          <w:ilvl w:val="2"/>
+          <w:numId w:val="2"/>
+        </w:numPr>
+        <w:ind w:left="1260"/>
+        <w:rPr>
+          <w:lang w:val="es-MX"/>
+        </w:rPr>
+      </w:pPr>
+      <w:r>
+        <w:rPr>
+          <w:lang w:val="es-MX"/>
+        </w:rPr>
+        <w:t>Debe contener al menos 3 reportes.</w:t>
+      </w:r>
+    </w:p>
+    <w:p>
+      <w:pPr>
+        <w:pStyle w:val="ListParagraph"/>
+        <w:numPr>
+          <w:ilvl w:val="2"/>
+          <w:numId w:val="2"/>
+        </w:numPr>
+        <w:ind w:left="1260"/>
+        <w:rPr>
+          <w:lang w:val="es-MX"/>
+        </w:rPr>
+      </w:pPr>
+      <w:r>
+        <w:rPr>
+          <w:lang w:val="es-MX"/>
+        </w:rPr>
+        <w:t xml:space="preserve">Los reportes deberán tener la funcionalidad de exportarse a Excel o </w:t>
+      </w:r>
+      <w:proofErr w:type="spellStart"/>
+      <w:r>
+        <w:rPr>
+          <w:lang w:val="es-MX"/>
+        </w:rPr>
+        <w:t>pdf</w:t>
+      </w:r>
+      <w:proofErr w:type="spellEnd"/>
+      <w:r>
+        <w:rPr>
+          <w:lang w:val="es-MX"/>
+        </w:rPr>
+        <w:t>.</w:t>
+      </w:r>
+    </w:p>
+    <w:p>
+      <w:pPr>
+        <w:pStyle w:val="ListParagraph"/>
+        <w:numPr>
+          <w:ilvl w:val="1"/>
+          <w:numId w:val="2"/>
+        </w:numPr>
+        <w:ind w:left="1080"/>
+        <w:rPr>
+          <w:b/>
+          <w:bCs/>
+          <w:lang w:val="es-MX"/>
+        </w:rPr>
+      </w:pPr>
+      <w:r>
+        <w:rPr>
+          <w:b/>
+          <w:bCs/>
+          <w:lang w:val="es-MX"/>
+        </w:rPr>
+        <w:t>Seguridad y roles</w:t>
+      </w:r>
+      <w:r>
+        <w:rPr>
+          <w:b/>
+          <w:bCs/>
+          <w:lang w:val="es-MX"/>
+        </w:rPr>
+        <w:t>:</w:t>
+      </w:r>
+    </w:p>
+    <w:p>
+      <w:pPr>
+        <w:pStyle w:val="ListParagraph"/>
+        <w:numPr>
+          <w:ilvl w:val="2"/>
+          <w:numId w:val="2"/>
+        </w:numPr>
+        <w:ind w:left="1080"/>
+        <w:rPr>
+          <w:lang w:val="es-MX"/>
+        </w:rPr>
+      </w:pPr>
+      <w:r>
+        <w:rPr>
+          <w:lang w:val="es-MX"/>
+        </w:rPr>
+        <w:t>El sistema debe manejar niveles de seguridad y roles.</w:t>
+      </w:r>
+    </w:p>
+    <w:p>
+      <w:pPr>
+        <w:pStyle w:val="ListParagraph"/>
+        <w:numPr>
+          <w:ilvl w:val="2"/>
+          <w:numId w:val="2"/>
+        </w:numPr>
+        <w:ind w:left="1080"/>
+        <w:rPr>
+          <w:lang w:val="es-MX"/>
+        </w:rPr>
+      </w:pPr>
+      <w:r>
+        <w:rPr>
+          <w:lang w:val="es-MX"/>
+        </w:rPr>
+        <w:t>El usuario debe de acceder a las opciones que correspondan al rol</w:t>
+      </w:r>
+    </w:p>
+    <w:p>
+      <w:pPr>
+        <w:pStyle w:val="ListParagraph"/>
+        <w:numPr>
+          <w:ilvl w:val="1"/>
+          <w:numId w:val="2"/>
+        </w:numPr>
+        <w:ind w:left="1080"/>
+        <w:rPr>
+          <w:b/>
+          <w:bCs/>
+          <w:lang w:val="es-MX"/>
+        </w:rPr>
+      </w:pPr>
+      <w:r>
+        <w:rPr>
+          <w:b/>
+          <w:bCs/>
+          <w:lang w:val="es-MX"/>
+        </w:rPr>
+        <w:t>Mantenimientos</w:t>
+      </w:r>
+      <w:r>
+        <w:rPr>
+          <w:b/>
+          <w:bCs/>
+          <w:lang w:val="es-MX"/>
+        </w:rPr>
+        <w:t>:</w:t>
+      </w:r>
+    </w:p>
+    <w:p>
+      <w:pPr>
+        <w:pStyle w:val="ListParagraph"/>
+        <w:numPr>
+          <w:ilvl w:val="2"/>
+          <w:numId w:val="2"/>
+        </w:numPr>
+        <w:ind w:left="1080"/>
+        <w:rPr>
+          <w:lang w:val="es-MX"/>
+        </w:rPr>
+      </w:pPr>
+      <w:r>
+        <w:rPr>
+          <w:lang w:val="es-MX"/>
+        </w:rPr>
+        <w:t>Debe llevar control de especialistas por sucursal(clínica)</w:t>
+      </w:r>
+      <w:r>
+        <w:rPr>
+          <w:lang w:val="es-MX"/>
+        </w:rPr>
+        <w:t>.</w:t>
+      </w:r>
+    </w:p>
+    <w:p>
+      <w:pPr>
+        <w:pStyle w:val="ListParagraph"/>
+        <w:numPr>
+          <w:ilvl w:val="2"/>
+          <w:numId w:val="2"/>
+        </w:numPr>
+        <w:ind w:left="1080"/>
+        <w:rPr>
+          <w:lang w:val="es-MX"/>
+        </w:rPr>
+      </w:pPr>
+      <w:r>
+        <w:rPr>
+          <w:lang w:val="es-MX"/>
+        </w:rPr>
+        <w:t>Debe llevar control de áreas de especialidad.</w:t>
+      </w:r>
+    </w:p>
+    <w:p>
+      <w:pPr>
+        <w:ind w:left="1080"/>
+        <w:rPr>
+          <w:lang w:val="es-MX"/>
+        </w:rPr>
+      </w:pPr>
+    </w:p>
+    <w:p>
+      <w:pPr>
+        <w:pStyle w:val="ListParagraph"/>
         <w:numPr>
           <w:ilvl w:val="0"/>
           <w:numId w:val="2"/>
@@ -4753,6 +5295,75 @@
           <w:lang w:val="es-MX"/>
         </w:rPr>
       </w:pPr>
+    </w:p>
+    <w:p>
+      <w:pPr>
+        <w:pStyle w:val="ListParagraph"/>
+        <w:rPr>
+          <w:lang w:val="es-MX"/>
+        </w:rPr>
+      </w:pPr>
+      <w:r>
+        <w:rPr>
+          <w:lang w:val="es-MX"/>
+        </w:rPr>
+        <w:t>Requerimientos de interfaz con el usuario.</w:t>
+      </w:r>
+    </w:p>
+    <w:p>
+      <w:pPr>
+        <w:pStyle w:val="ListParagraph"/>
+        <w:rPr>
+          <w:lang w:val="es-MX"/>
+        </w:rPr>
+      </w:pPr>
+      <w:r>
+        <w:rPr>
+          <w:lang w:val="es-MX"/>
+        </w:rPr>
+        <w:t>Requerimientos de interfaz de servicios que deberá exponer la solución.</w:t>
+      </w:r>
+    </w:p>
+    <w:p>
+      <w:pPr>
+        <w:pStyle w:val="ListParagraph"/>
+        <w:rPr>
+          <w:lang w:val="es-MX"/>
+        </w:rPr>
+      </w:pPr>
+      <w:r>
+        <w:rPr>
+          <w:lang w:val="es-MX"/>
+        </w:rPr>
+        <w:t>Requerimientos de compatibilidad con interfaz de servicios externos.</w:t>
+      </w:r>
+    </w:p>
+    <w:p>
+      <w:pPr>
+        <w:pStyle w:val="ListParagraph"/>
+        <w:rPr>
+          <w:lang w:val="es-MX"/>
+        </w:rPr>
+      </w:pPr>
+    </w:p>
+    <w:p>
+      <w:pPr>
+        <w:rPr>
+          <w:lang w:val="es-MX"/>
+        </w:rPr>
+      </w:pPr>
+    </w:p>
+    <w:p>
+      <w:pPr>
+        <w:pStyle w:val="ListParagraph"/>
+        <w:numPr>
+          <w:ilvl w:val="0"/>
+          <w:numId w:val="2"/>
+        </w:numPr>
+        <w:rPr>
+          <w:lang w:val="es-MX"/>
+        </w:rPr>
+      </w:pPr>
       <w:r>
         <w:rPr>
           <w:lang w:val="es-MX"/>
@@ -4805,7 +5416,7 @@
     </w:p>
     <w:p>
       <w:pPr>
-        <w:pStyle w:val="Prrafodelista"/>
+        <w:pStyle w:val="ListParagraph"/>
         <w:numPr>
           <w:ilvl w:val="0"/>
           <w:numId w:val="2"/>
@@ -5022,7 +5633,7 @@
     </w:p>
     <w:p>
       <w:pPr>
-        <w:pStyle w:val="Prrafodelista"/>
+        <w:pStyle w:val="ListParagraph"/>
         <w:numPr>
           <w:ilvl w:val="0"/>
           <w:numId w:val="2"/>
@@ -5105,7 +5716,7 @@
       <w:hyperlink r:id="rId6" w:history="1">
         <w:r>
           <w:rPr>
-            <w:rStyle w:val="Hipervnculo"/>
+            <w:rStyle w:val="Hyperlink"/>
             <w:lang w:val="es-MX"/>
           </w:rPr>
           <w:t>https://centroderecursos.agesic.gub.uy/web/optimizacion-de-ti/2.1.-analisis-y-desarrollo-de-requerimientos</w:t>
@@ -5135,7 +5746,7 @@
 </file>
 
 <file path=word/numbering.xml><?xml version="1.0" encoding="utf-8"?>
-<w:numbering xmlns:wpc="http://schemas.microsoft.com/office/word/2010/wordprocessingCanvas" xmlns:cx="http://schemas.microsoft.com/office/drawing/2014/chartex" xmlns:cx1="http://schemas.microsoft.com/office/drawing/2015/9/8/chartex" xmlns:cx2="http://schemas.microsoft.com/office/drawing/2015/10/21/chartex" xmlns:cx3="http://schemas.microsoft.com/office/drawing/2016/5/9/chartex" xmlns:cx4="http://schemas.microsoft.com/office/drawing/2016/5/10/chartex" xmlns:cx5="http://schemas.microsoft.com/office/drawing/2016/5/11/chartex" xmlns:cx6="http://schemas.microsoft.com/office/drawing/2016/5/12/chartex" xmlns:cx7="http://schemas.microsoft.com/office/drawing/2016/5/13/chartex" xmlns:cx8="http://schemas.microsoft.com/office/drawing/2016/5/14/chartex" xmlns:mc="http://schemas.openxmlformats.org/markup-compatibility/2006" xmlns:aink="http://schemas.microsoft.com/office/drawing/2016/ink" xmlns:am3d="http://schemas.microsoft.com/office/drawing/2017/model3d" xmlns:o="urn:schemas-microsoft-com:office:office" xmlns:r="http://schemas.openxmlformats.org/officeDocument/2006/relationships" xmlns:m="http://schemas.openxmlformats.org/officeDocument/2006/math" xmlns:v="urn:schemas-microsoft-com:vml" xmlns:wp14="http://schemas.microsoft.com/office/word/2010/wordprocessingDrawing" xmlns:wp="http://schemas.openxmlformats.org/drawingml/2006/wordprocessingDrawing" xmlns:w10="urn:schemas-microsoft-com:office:word" xmlns:w="http://schemas.openxmlformats.org/wordprocessingml/2006/main" xmlns:w14="http://schemas.microsoft.com/office/word/2010/wordml" xmlns:w15="http://schemas.microsoft.com/office/word/2012/wordml" xmlns:w16cex="http://schemas.microsoft.com/office/word/2018/wordml/cex" xmlns:w16cid="http://schemas.microsoft.com/office/word/2016/wordml/cid" xmlns:w16="http://schemas.microsoft.com/office/word/2018/wordml" xmlns:w16sdtdh="http://schemas.microsoft.com/office/word/2020/wordml/sdtdatahash" xmlns:w16se="http://schemas.microsoft.com/office/word/2015/wordml/symex" xmlns:wpg="http://schemas.microsoft.com/office/word/2010/wordprocessingGroup" xmlns:wpi="http://schemas.microsoft.com/office/word/2010/wordprocessingInk" xmlns:wne="http://schemas.microsoft.com/office/word/2006/wordml" xmlns:wps="http://schemas.microsoft.com/office/word/2010/wordprocessingShape" mc:Ignorable="w14 w15 w16se w16cid w16 w16cex w16sdtdh wp14">
+<w:numbering xmlns:wpc="http://schemas.microsoft.com/office/word/2010/wordprocessingCanvas" xmlns:cx="http://schemas.microsoft.com/office/drawing/2014/chartex" xmlns:cx1="http://schemas.microsoft.com/office/drawing/2015/9/8/chartex" xmlns:cx2="http://schemas.microsoft.com/office/drawing/2015/10/21/chartex" xmlns:cx3="http://schemas.microsoft.com/office/drawing/2016/5/9/chartex" xmlns:cx4="http://schemas.microsoft.com/office/drawing/2016/5/10/chartex" xmlns:cx5="http://schemas.microsoft.com/office/drawing/2016/5/11/chartex" xmlns:cx6="http://schemas.microsoft.com/office/drawing/2016/5/12/chartex" xmlns:cx7="http://schemas.microsoft.com/office/drawing/2016/5/13/chartex" xmlns:cx8="http://schemas.microsoft.com/office/drawing/2016/5/14/chartex" xmlns:mc="http://schemas.openxmlformats.org/markup-compatibility/2006" xmlns:aink="http://schemas.microsoft.com/office/drawing/2016/ink" xmlns:am3d="http://schemas.microsoft.com/office/drawing/2017/model3d" xmlns:o="urn:schemas-microsoft-com:office:office" xmlns:r="http://schemas.openxmlformats.org/officeDocument/2006/relationships" xmlns:m="http://schemas.openxmlformats.org/officeDocument/2006/math" xmlns:v="urn:schemas-microsoft-com:vml" xmlns:wp14="http://schemas.microsoft.com/office/word/2010/wordprocessingDrawing" xmlns:wp="http://schemas.openxmlformats.org/drawingml/2006/wordprocessingDrawing" xmlns:w10="urn:schemas-microsoft-com:office:word" xmlns:w="http://schemas.openxmlformats.org/wordprocessingml/2006/main" xmlns:w14="http://schemas.microsoft.com/office/word/2010/wordml" xmlns:w15="http://schemas.microsoft.com/office/word/2012/wordml" xmlns:w16cex="http://schemas.microsoft.com/office/word/2018/wordml/cex" xmlns:w16cid="http://schemas.microsoft.com/office/word/2016/wordml/cid" xmlns:w16="http://schemas.microsoft.com/office/word/2018/wordml" xmlns:w16se="http://schemas.microsoft.com/office/word/2015/wordml/symex" xmlns:wpg="http://schemas.microsoft.com/office/word/2010/wordprocessingGroup" xmlns:wpi="http://schemas.microsoft.com/office/word/2010/wordprocessingInk" xmlns:wne="http://schemas.microsoft.com/office/word/2006/wordml" xmlns:wps="http://schemas.microsoft.com/office/word/2010/wordprocessingShape" mc:Ignorable="w14 w15 w16se w16cid w16 w16cex wp14">
   <w:abstractNum w:abstractNumId="0" w15:restartNumberingAfterBreak="0">
     <w:nsid w:val="0D756345"/>
     <w:multiLevelType w:val="hybridMultilevel"/>
@@ -5252,7 +5863,7 @@
   <w:abstractNum w:abstractNumId="1" w15:restartNumberingAfterBreak="0">
     <w:nsid w:val="7925429C"/>
     <w:multiLevelType w:val="hybridMultilevel"/>
-    <w:tmpl w:val="7AFA253A"/>
+    <w:tmpl w:val="BAA4AE40"/>
     <w:lvl w:ilvl="0" w:tplc="100A000F">
       <w:start w:val="1"/>
       <w:numFmt w:val="decimal"/>
@@ -5265,23 +5876,29 @@
         <w:rFonts w:hint="default"/>
       </w:rPr>
     </w:lvl>
-    <w:lvl w:ilvl="1" w:tplc="100A0019">
+    <w:lvl w:ilvl="1" w:tplc="100A0001">
       <w:start w:val="1"/>
-      <w:numFmt w:val="lowerLetter"/>
-      <w:lvlText w:val="%2."/>
+      <w:numFmt w:val="bullet"/>
+      <w:lvlText w:val=""/>
       <w:lvlJc w:val="left"/>
       <w:pPr>
         <w:ind w:left="1440" w:hanging="360"/>
       </w:pPr>
+      <w:rPr>
+        <w:rFonts w:ascii="Symbol" w:hAnsi="Symbol" w:hint="default"/>
+      </w:rPr>
     </w:lvl>
-    <w:lvl w:ilvl="2" w:tplc="100A001B" w:tentative="1">
+    <w:lvl w:ilvl="2" w:tplc="100A0001">
       <w:start w:val="1"/>
-      <w:numFmt w:val="lowerRoman"/>
-      <w:lvlText w:val="%3."/>
-      <w:lvlJc w:val="right"/>
+      <w:numFmt w:val="bullet"/>
+      <w:lvlText w:val=""/>
+      <w:lvlJc w:val="left"/>
       <w:pPr>
         <w:ind w:left="2160" w:hanging="180"/>
       </w:pPr>
+      <w:rPr>
+        <w:rFonts w:ascii="Symbol" w:hAnsi="Symbol" w:hint="default"/>
+      </w:rPr>
     </w:lvl>
     <w:lvl w:ilvl="3" w:tplc="100A000F" w:tentative="1">
       <w:start w:val="1"/>
@@ -5348,7 +5965,7 @@
 </file>
 
 <file path=word/styles.xml><?xml version="1.0" encoding="utf-8"?>
-<w:styles xmlns:mc="http://schemas.openxmlformats.org/markup-compatibility/2006" xmlns:r="http://schemas.openxmlformats.org/officeDocument/2006/relationships" xmlns:w="http://schemas.openxmlformats.org/wordprocessingml/2006/main" xmlns:w14="http://schemas.microsoft.com/office/word/2010/wordml" xmlns:w15="http://schemas.microsoft.com/office/word/2012/wordml" xmlns:w16cex="http://schemas.microsoft.com/office/word/2018/wordml/cex" xmlns:w16cid="http://schemas.microsoft.com/office/word/2016/wordml/cid" xmlns:w16="http://schemas.microsoft.com/office/word/2018/wordml" xmlns:w16sdtdh="http://schemas.microsoft.com/office/word/2020/wordml/sdtdatahash" xmlns:w16se="http://schemas.microsoft.com/office/word/2015/wordml/symex" mc:Ignorable="w14 w15 w16se w16cid w16 w16cex w16sdtdh">
+<w:styles xmlns:mc="http://schemas.openxmlformats.org/markup-compatibility/2006" xmlns:r="http://schemas.openxmlformats.org/officeDocument/2006/relationships" xmlns:w="http://schemas.openxmlformats.org/wordprocessingml/2006/main" xmlns:w14="http://schemas.microsoft.com/office/word/2010/wordml" xmlns:w15="http://schemas.microsoft.com/office/word/2012/wordml" xmlns:w16cex="http://schemas.microsoft.com/office/word/2018/wordml/cex" xmlns:w16cid="http://schemas.microsoft.com/office/word/2016/wordml/cid" xmlns:w16="http://schemas.microsoft.com/office/word/2018/wordml" xmlns:w16se="http://schemas.microsoft.com/office/word/2015/wordml/symex" mc:Ignorable="w14 w15 w16se w16cid w16 w16cex">
   <w:docDefaults>
     <w:rPrDefault>
       <w:rPr>
@@ -5746,13 +6363,13 @@
     <w:name w:val="Normal"/>
     <w:qFormat/>
   </w:style>
-  <w:style w:type="character" w:default="1" w:styleId="Fuentedeprrafopredeter">
+  <w:style w:type="character" w:default="1" w:styleId="DefaultParagraphFont">
     <w:name w:val="Default Paragraph Font"/>
     <w:uiPriority w:val="1"/>
     <w:semiHidden/>
     <w:unhideWhenUsed/>
   </w:style>
-  <w:style w:type="table" w:default="1" w:styleId="Tablanormal">
+  <w:style w:type="table" w:default="1" w:styleId="TableNormal">
     <w:name w:val="Normal Table"/>
     <w:uiPriority w:val="99"/>
     <w:semiHidden/>
@@ -5767,13 +6384,13 @@
       </w:tblCellMar>
     </w:tblPr>
   </w:style>
-  <w:style w:type="numbering" w:default="1" w:styleId="Sinlista">
+  <w:style w:type="numbering" w:default="1" w:styleId="NoList">
     <w:name w:val="No List"/>
     <w:uiPriority w:val="99"/>
     <w:semiHidden/>
     <w:unhideWhenUsed/>
   </w:style>
-  <w:style w:type="paragraph" w:styleId="Prrafodelista">
+  <w:style w:type="paragraph" w:styleId="ListParagraph">
     <w:name w:val="List Paragraph"/>
     <w:basedOn w:val="Normal"/>
     <w:uiPriority w:val="34"/>
@@ -5784,9 +6401,9 @@
       <w:contextualSpacing/>
     </w:pPr>
   </w:style>
-  <w:style w:type="paragraph" w:styleId="Sinespaciado">
+  <w:style w:type="paragraph" w:styleId="NoSpacing">
     <w:name w:val="No Spacing"/>
-    <w:link w:val="SinespaciadoCar"/>
+    <w:link w:val="NoSpacingChar"/>
     <w:uiPriority w:val="1"/>
     <w:qFormat/>
     <w:rsid w:val="007D590C"/>
@@ -5799,10 +6416,10 @@
       <w:lang w:eastAsia="es-GT"/>
     </w:rPr>
   </w:style>
-  <w:style w:type="character" w:customStyle="1" w:styleId="SinespaciadoCar">
-    <w:name w:val="Sin espaciado Car"/>
-    <w:basedOn w:val="Fuentedeprrafopredeter"/>
-    <w:link w:val="Sinespaciado"/>
+  <w:style w:type="character" w:customStyle="1" w:styleId="NoSpacingChar">
+    <w:name w:val="No Spacing Char"/>
+    <w:basedOn w:val="DefaultParagraphFont"/>
+    <w:link w:val="NoSpacing"/>
     <w:uiPriority w:val="1"/>
     <w:rsid w:val="007D590C"/>
     <w:rPr>
@@ -5811,9 +6428,9 @@
       <w:lang w:eastAsia="es-GT"/>
     </w:rPr>
   </w:style>
-  <w:style w:type="character" w:styleId="Hipervnculo">
+  <w:style w:type="character" w:styleId="Hyperlink">
     <w:name w:val="Hyperlink"/>
-    <w:basedOn w:val="Fuentedeprrafopredeter"/>
+    <w:basedOn w:val="DefaultParagraphFont"/>
     <w:uiPriority w:val="99"/>
     <w:unhideWhenUsed/>
     <w:rsid w:val="00B42527"/>
@@ -5822,9 +6439,9 @@
       <w:u w:val="single"/>
     </w:rPr>
   </w:style>
-  <w:style w:type="character" w:styleId="Mencinsinresolver">
+  <w:style w:type="character" w:styleId="UnresolvedMention">
     <w:name w:val="Unresolved Mention"/>
-    <w:basedOn w:val="Fuentedeprrafopredeter"/>
+    <w:basedOn w:val="DefaultParagraphFont"/>
     <w:uiPriority w:val="99"/>
     <w:semiHidden/>
     <w:unhideWhenUsed/>

</xml_diff>